<commit_message>
version 2 completa del documento de arquitectura
</commit_message>
<xml_diff>
--- a/Arquitectura De Software.docx
+++ b/Arquitectura De Software.docx
@@ -303,7 +303,13 @@
               <w:rPr>
                 <w:lang w:val="es-ES"/>
               </w:rPr>
-              <w:t>21/12/2013</w:t>
+              <w:t>26</w:t>
+            </w:r>
+            <w:r>
+              <w:rPr>
+                <w:lang w:val="es-ES"/>
+              </w:rPr>
+              <w:t>/12/2013</w:t>
             </w:r>
           </w:p>
         </w:tc>
@@ -357,7 +363,13 @@
               <w:rPr>
                 <w:lang w:val="es-ES"/>
               </w:rPr>
-              <w:t xml:space="preserve"> del documento con cambios aplicados.</w:t>
+              <w:t xml:space="preserve"> del </w:t>
+            </w:r>
+            <w:r>
+              <w:rPr>
+                <w:lang w:val="es-ES"/>
+              </w:rPr>
+              <w:t>documento con cambios aplicados, se incluyen los diagramas necesarios del patrón de arquitectura 4 + 1.</w:t>
             </w:r>
           </w:p>
         </w:tc>
@@ -2855,23 +2867,14 @@
     </w:p>
     <w:p>
       <w:pPr>
-        <w:pStyle w:val="Ttulo1"/>
-        <w:jc w:val="both"/>
-        <w:rPr>
-          <w:lang w:val="es-ES"/>
-        </w:rPr>
-      </w:pPr>
-      <w:r>
-        <w:rPr>
-          <w:lang w:val="es-ES"/>
-        </w:rPr>
-        <w:t>Vista de despliegue</w:t>
-      </w:r>
+        <w:rPr>
+          <w:lang w:val="es-ES"/>
+        </w:rPr>
+      </w:pPr>
     </w:p>
     <w:p>
       <w:pPr>
         <w:pStyle w:val="Ttulo2"/>
-        <w:jc w:val="both"/>
         <w:rPr>
           <w:lang w:val="es-ES"/>
         </w:rPr>
@@ -2885,17 +2888,7 @@
     </w:p>
     <w:p>
       <w:pPr>
-        <w:jc w:val="both"/>
-        <w:rPr>
-          <w:lang w:val="es-ES"/>
-        </w:rPr>
-      </w:pPr>
-    </w:p>
-    <w:p>
-      <w:pPr>
-        <w:pStyle w:val="Textoindependiente"/>
-        <w:spacing w:line="360" w:lineRule="auto"/>
-        <w:jc w:val="both"/>
+        <w:ind w:left="720"/>
         <w:rPr>
           <w:lang w:val="es-ES"/>
         </w:rPr>
@@ -2904,83 +2897,19 @@
         <w:rPr>
           <w:lang w:val="es-ES"/>
         </w:rPr>
-        <w:t>L</w:t>
+        <w:t>En esta vista se muestra como el usuario interactúa con el sistema y de esta forma dar una visión general de cómo es la comunicación usuario – sistema de forma más simplificada.</w:t>
       </w:r>
-      <w:r>
-        <w:rPr>
-          <w:lang w:val="es-ES"/>
-        </w:rPr>
-        <w:t xml:space="preserve">a vista de despliegue </w:t>
-      </w:r>
-      <w:r>
-        <w:rPr>
-          <w:lang w:val="es-ES"/>
-        </w:rPr>
-        <w:t>se utiliza para modelar el hardware utilizado en las implementaciones de sistemas y las relaciones entre sus componentes.</w:t>
-      </w:r>
-    </w:p>
-    <w:p>
-      <w:pPr>
-        <w:pStyle w:val="Textoindependiente"/>
-        <w:spacing w:line="360" w:lineRule="auto"/>
-        <w:jc w:val="both"/>
-        <w:rPr>
-          <w:lang w:val="es-ES"/>
-        </w:rPr>
-      </w:pPr>
-      <w:r>
-        <w:rPr>
-          <w:lang w:val="es-ES"/>
-        </w:rPr>
-        <w:t xml:space="preserve">Aunque UML no es un lenguaje de especificación hardware de propósito general, se ha diseñado para modelar muchos de los aspectos hardware de un sistema a un nivel suficiente para que </w:t>
-      </w:r>
-      <w:r>
-        <w:rPr>
-          <w:lang w:val="es-ES"/>
-        </w:rPr>
-        <w:t xml:space="preserve"> se </w:t>
-      </w:r>
-      <w:r>
-        <w:rPr>
-          <w:lang w:val="es-ES"/>
-        </w:rPr>
-        <w:t>pueda especificar la plataforma sobre la que se ejecuta el software del sistema.</w:t>
-      </w:r>
-    </w:p>
-    <w:p>
-      <w:pPr>
-        <w:pStyle w:val="Textoindependiente"/>
-        <w:spacing w:line="360" w:lineRule="auto"/>
-        <w:jc w:val="both"/>
-        <w:rPr>
-          <w:lang w:val="es-ES"/>
-        </w:rPr>
-      </w:pPr>
-      <w:r>
-        <w:rPr>
-          <w:lang w:val="es-ES"/>
-        </w:rPr>
-        <w:t xml:space="preserve">Prácticamente en la aplicación lo que se tiene es un servidor en el cual se tiene la aplicación web y la base de datos mientras que del lado del cliente se tiene una terminal (PC) con un navegador para acceder a la aplicación, una arquitectura cliente – servidor. </w:t>
-      </w:r>
-    </w:p>
-    <w:p>
-      <w:pPr>
-        <w:pStyle w:val="Ttulo2"/>
-        <w:jc w:val="both"/>
-        <w:rPr>
-          <w:lang w:val="es-ES"/>
-        </w:rPr>
-      </w:pPr>
-      <w:r>
-        <w:rPr>
-          <w:lang w:val="es-ES"/>
-        </w:rPr>
-        <w:t>Diagrama</w:t>
-      </w:r>
-    </w:p>
-    <w:p>
-      <w:pPr>
-        <w:jc w:val="both"/>
+    </w:p>
+    <w:p>
+      <w:pPr>
+        <w:rPr>
+          <w:lang w:val="es-ES"/>
+        </w:rPr>
+      </w:pPr>
+    </w:p>
+    <w:p>
+      <w:pPr>
+        <w:ind w:left="720"/>
         <w:rPr>
           <w:lang w:val="es-ES"/>
         </w:rPr>
@@ -2991,18 +2920,18 @@
           <w:lang w:val="es-ES" w:eastAsia="es-ES"/>
         </w:rPr>
         <w:drawing>
-          <wp:anchor distT="0" distB="0" distL="114300" distR="114300" simplePos="0" relativeHeight="251672576" behindDoc="1" locked="0" layoutInCell="1" allowOverlap="1" wp14:anchorId="3A1D7BB9" wp14:editId="1B4B8428">
+          <wp:anchor distT="0" distB="0" distL="114300" distR="114300" simplePos="0" relativeHeight="251673600" behindDoc="1" locked="0" layoutInCell="1" allowOverlap="1" wp14:anchorId="0A872D2E" wp14:editId="1352529B">
             <wp:simplePos x="0" y="0"/>
             <wp:positionH relativeFrom="margin">
-              <wp:align>center</wp:align>
+              <wp:align>left</wp:align>
             </wp:positionH>
             <wp:positionV relativeFrom="paragraph">
-              <wp:posOffset>94615</wp:posOffset>
+              <wp:posOffset>52705</wp:posOffset>
             </wp:positionV>
-            <wp:extent cx="5600700" cy="4810760"/>
-            <wp:effectExtent l="0" t="0" r="0" b="8890"/>
+            <wp:extent cx="6162675" cy="5449622"/>
+            <wp:effectExtent l="0" t="0" r="0" b="0"/>
             <wp:wrapNone/>
-            <wp:docPr id="20" name="Imagen 20"/>
+            <wp:docPr id="2" name="Imagen 2"/>
             <wp:cNvGraphicFramePr>
               <a:graphicFrameLocks xmlns:a="http://schemas.openxmlformats.org/drawingml/2006/main" noChangeAspect="1"/>
             </wp:cNvGraphicFramePr>
@@ -3010,10 +2939,8 @@
               <a:graphicData uri="http://schemas.openxmlformats.org/drawingml/2006/picture">
                 <pic:pic xmlns:pic="http://schemas.openxmlformats.org/drawingml/2006/picture">
                   <pic:nvPicPr>
-                    <pic:cNvPr id="0" name="Picture 2"/>
-                    <pic:cNvPicPr>
-                      <a:picLocks noChangeAspect="1" noChangeArrowheads="1"/>
-                    </pic:cNvPicPr>
+                    <pic:cNvPr id="2" name="SECUENCIA1.jpg"/>
+                    <pic:cNvPicPr/>
                   </pic:nvPicPr>
                   <pic:blipFill>
                     <a:blip r:embed="rId10">
@@ -3023,28 +2950,462 @@
                         </a:ext>
                       </a:extLst>
                     </a:blip>
-                    <a:srcRect/>
                     <a:stretch>
                       <a:fillRect/>
                     </a:stretch>
                   </pic:blipFill>
-                  <pic:spPr bwMode="auto">
+                  <pic:spPr>
                     <a:xfrm>
                       <a:off x="0" y="0"/>
-                      <a:ext cx="5600700" cy="4810760"/>
+                      <a:ext cx="6162675" cy="5449622"/>
                     </a:xfrm>
                     <a:prstGeom prst="rect">
                       <a:avLst/>
                     </a:prstGeom>
-                    <a:noFill/>
-                    <a:ln>
-                      <a:noFill/>
-                    </a:ln>
                   </pic:spPr>
                 </pic:pic>
               </a:graphicData>
             </a:graphic>
+            <wp14:sizeRelH relativeFrom="margin">
+              <wp14:pctWidth>0</wp14:pctWidth>
+            </wp14:sizeRelH>
+            <wp14:sizeRelV relativeFrom="margin">
+              <wp14:pctHeight>0</wp14:pctHeight>
+            </wp14:sizeRelV>
           </wp:anchor>
+        </w:drawing>
+      </w:r>
+    </w:p>
+    <w:p>
+      <w:pPr>
+        <w:ind w:left="720"/>
+        <w:rPr>
+          <w:lang w:val="es-ES"/>
+        </w:rPr>
+      </w:pPr>
+    </w:p>
+    <w:p>
+      <w:pPr>
+        <w:rPr>
+          <w:lang w:val="es-ES"/>
+        </w:rPr>
+      </w:pPr>
+    </w:p>
+    <w:p>
+      <w:pPr>
+        <w:rPr>
+          <w:lang w:val="es-ES"/>
+        </w:rPr>
+      </w:pPr>
+    </w:p>
+    <w:p>
+      <w:pPr>
+        <w:rPr>
+          <w:lang w:val="es-ES"/>
+        </w:rPr>
+      </w:pPr>
+    </w:p>
+    <w:p>
+      <w:pPr>
+        <w:rPr>
+          <w:lang w:val="es-ES"/>
+        </w:rPr>
+      </w:pPr>
+    </w:p>
+    <w:p>
+      <w:pPr>
+        <w:rPr>
+          <w:lang w:val="es-ES"/>
+        </w:rPr>
+      </w:pPr>
+    </w:p>
+    <w:p>
+      <w:pPr>
+        <w:rPr>
+          <w:lang w:val="es-ES"/>
+        </w:rPr>
+      </w:pPr>
+    </w:p>
+    <w:p>
+      <w:pPr>
+        <w:rPr>
+          <w:lang w:val="es-ES"/>
+        </w:rPr>
+      </w:pPr>
+    </w:p>
+    <w:p>
+      <w:pPr>
+        <w:rPr>
+          <w:lang w:val="es-ES"/>
+        </w:rPr>
+      </w:pPr>
+    </w:p>
+    <w:p>
+      <w:pPr>
+        <w:rPr>
+          <w:lang w:val="es-ES"/>
+        </w:rPr>
+      </w:pPr>
+    </w:p>
+    <w:p>
+      <w:pPr>
+        <w:rPr>
+          <w:lang w:val="es-ES"/>
+        </w:rPr>
+      </w:pPr>
+    </w:p>
+    <w:p>
+      <w:pPr>
+        <w:rPr>
+          <w:lang w:val="es-ES"/>
+        </w:rPr>
+      </w:pPr>
+    </w:p>
+    <w:p>
+      <w:pPr>
+        <w:rPr>
+          <w:lang w:val="es-ES"/>
+        </w:rPr>
+      </w:pPr>
+    </w:p>
+    <w:p>
+      <w:pPr>
+        <w:rPr>
+          <w:lang w:val="es-ES"/>
+        </w:rPr>
+      </w:pPr>
+    </w:p>
+    <w:p>
+      <w:pPr>
+        <w:rPr>
+          <w:lang w:val="es-ES"/>
+        </w:rPr>
+      </w:pPr>
+    </w:p>
+    <w:p>
+      <w:pPr>
+        <w:rPr>
+          <w:lang w:val="es-ES"/>
+        </w:rPr>
+      </w:pPr>
+    </w:p>
+    <w:p>
+      <w:pPr>
+        <w:rPr>
+          <w:lang w:val="es-ES"/>
+        </w:rPr>
+      </w:pPr>
+    </w:p>
+    <w:p>
+      <w:pPr>
+        <w:rPr>
+          <w:lang w:val="es-ES"/>
+        </w:rPr>
+      </w:pPr>
+    </w:p>
+    <w:p>
+      <w:pPr>
+        <w:rPr>
+          <w:lang w:val="es-ES"/>
+        </w:rPr>
+      </w:pPr>
+    </w:p>
+    <w:p>
+      <w:pPr>
+        <w:rPr>
+          <w:lang w:val="es-ES"/>
+        </w:rPr>
+      </w:pPr>
+    </w:p>
+    <w:p>
+      <w:pPr>
+        <w:rPr>
+          <w:lang w:val="es-ES"/>
+        </w:rPr>
+      </w:pPr>
+    </w:p>
+    <w:p>
+      <w:pPr>
+        <w:rPr>
+          <w:lang w:val="es-ES"/>
+        </w:rPr>
+      </w:pPr>
+    </w:p>
+    <w:p>
+      <w:pPr>
+        <w:rPr>
+          <w:lang w:val="es-ES"/>
+        </w:rPr>
+      </w:pPr>
+    </w:p>
+    <w:p>
+      <w:pPr>
+        <w:rPr>
+          <w:lang w:val="es-ES"/>
+        </w:rPr>
+      </w:pPr>
+    </w:p>
+    <w:p>
+      <w:pPr>
+        <w:rPr>
+          <w:lang w:val="es-ES"/>
+        </w:rPr>
+      </w:pPr>
+    </w:p>
+    <w:p>
+      <w:pPr>
+        <w:rPr>
+          <w:lang w:val="es-ES"/>
+        </w:rPr>
+      </w:pPr>
+    </w:p>
+    <w:p>
+      <w:pPr>
+        <w:rPr>
+          <w:lang w:val="es-ES"/>
+        </w:rPr>
+      </w:pPr>
+    </w:p>
+    <w:p>
+      <w:pPr>
+        <w:rPr>
+          <w:lang w:val="es-ES"/>
+        </w:rPr>
+      </w:pPr>
+    </w:p>
+    <w:p>
+      <w:pPr>
+        <w:rPr>
+          <w:lang w:val="es-ES"/>
+        </w:rPr>
+      </w:pPr>
+    </w:p>
+    <w:p>
+      <w:pPr>
+        <w:rPr>
+          <w:lang w:val="es-ES"/>
+        </w:rPr>
+      </w:pPr>
+    </w:p>
+    <w:p>
+      <w:pPr>
+        <w:rPr>
+          <w:lang w:val="es-ES"/>
+        </w:rPr>
+      </w:pPr>
+    </w:p>
+    <w:p>
+      <w:pPr>
+        <w:rPr>
+          <w:lang w:val="es-ES"/>
+        </w:rPr>
+      </w:pPr>
+    </w:p>
+    <w:p>
+      <w:pPr>
+        <w:rPr>
+          <w:lang w:val="es-ES"/>
+        </w:rPr>
+      </w:pPr>
+    </w:p>
+    <w:p>
+      <w:pPr>
+        <w:rPr>
+          <w:lang w:val="es-ES"/>
+        </w:rPr>
+      </w:pPr>
+    </w:p>
+    <w:p>
+      <w:pPr>
+        <w:rPr>
+          <w:lang w:val="es-ES"/>
+        </w:rPr>
+      </w:pPr>
+    </w:p>
+    <w:p>
+      <w:pPr>
+        <w:rPr>
+          <w:lang w:val="es-ES"/>
+        </w:rPr>
+      </w:pPr>
+    </w:p>
+    <w:p>
+      <w:pPr>
+        <w:rPr>
+          <w:lang w:val="es-ES"/>
+        </w:rPr>
+      </w:pPr>
+    </w:p>
+    <w:p>
+      <w:pPr>
+        <w:rPr>
+          <w:lang w:val="es-ES"/>
+        </w:rPr>
+      </w:pPr>
+    </w:p>
+    <w:p>
+      <w:pPr>
+        <w:rPr>
+          <w:lang w:val="es-ES"/>
+        </w:rPr>
+      </w:pPr>
+    </w:p>
+    <w:p>
+      <w:pPr>
+        <w:rPr>
+          <w:lang w:val="es-ES"/>
+        </w:rPr>
+      </w:pPr>
+    </w:p>
+    <w:p>
+      <w:pPr>
+        <w:rPr>
+          <w:lang w:val="es-ES"/>
+        </w:rPr>
+      </w:pPr>
+    </w:p>
+    <w:p>
+      <w:pPr>
+        <w:rPr>
+          <w:lang w:val="es-ES"/>
+        </w:rPr>
+      </w:pPr>
+    </w:p>
+    <w:p>
+      <w:pPr>
+        <w:pStyle w:val="Ttulo1"/>
+        <w:jc w:val="both"/>
+        <w:rPr>
+          <w:lang w:val="es-ES"/>
+        </w:rPr>
+      </w:pPr>
+      <w:r>
+        <w:rPr>
+          <w:lang w:val="es-ES"/>
+        </w:rPr>
+        <w:lastRenderedPageBreak/>
+        <w:t>Vista de despliegue</w:t>
+      </w:r>
+    </w:p>
+    <w:p>
+      <w:pPr>
+        <w:pStyle w:val="Ttulo2"/>
+        <w:jc w:val="both"/>
+        <w:rPr>
+          <w:lang w:val="es-ES"/>
+        </w:rPr>
+      </w:pPr>
+      <w:r>
+        <w:rPr>
+          <w:lang w:val="es-ES"/>
+        </w:rPr>
+        <w:t>Descripción</w:t>
+      </w:r>
+    </w:p>
+    <w:p>
+      <w:pPr>
+        <w:ind w:left="720"/>
+        <w:jc w:val="both"/>
+        <w:rPr>
+          <w:lang w:val="es-ES"/>
+        </w:rPr>
+      </w:pPr>
+      <w:r>
+        <w:rPr>
+          <w:lang w:val="es-ES"/>
+        </w:rPr>
+        <w:t xml:space="preserve">Se muestran los principales componentes del sistema que son los archivos </w:t>
+      </w:r>
+      <w:proofErr w:type="spellStart"/>
+      <w:r>
+        <w:rPr>
+          <w:lang w:val="es-ES"/>
+        </w:rPr>
+        <w:t>php</w:t>
+      </w:r>
+      <w:proofErr w:type="spellEnd"/>
+      <w:r>
+        <w:rPr>
+          <w:lang w:val="es-ES"/>
+        </w:rPr>
+        <w:t xml:space="preserve"> y las principales tablas de la base de datos.</w:t>
+      </w:r>
+    </w:p>
+    <w:p>
+      <w:pPr>
+        <w:pStyle w:val="Ttulo2"/>
+        <w:jc w:val="both"/>
+        <w:rPr>
+          <w:lang w:val="es-ES"/>
+        </w:rPr>
+      </w:pPr>
+      <w:r>
+        <w:rPr>
+          <w:lang w:val="es-ES"/>
+        </w:rPr>
+        <w:t>Diagrama</w:t>
+      </w:r>
+    </w:p>
+    <w:p>
+      <w:pPr>
+        <w:jc w:val="both"/>
+        <w:rPr>
+          <w:lang w:val="es-ES"/>
+        </w:rPr>
+      </w:pPr>
+    </w:p>
+    <w:p>
+      <w:pPr>
+        <w:jc w:val="both"/>
+        <w:rPr>
+          <w:lang w:val="es-ES"/>
+        </w:rPr>
+      </w:pPr>
+      <w:r>
+        <w:rPr>
+          <w:noProof/>
+          <w:lang w:val="es-ES" w:eastAsia="es-ES"/>
+        </w:rPr>
+        <w:drawing>
+          <wp:inline distT="0" distB="0" distL="0" distR="0" wp14:anchorId="5A762CDD" wp14:editId="2BC21E8C">
+            <wp:extent cx="5943600" cy="3309620"/>
+            <wp:effectExtent l="0" t="0" r="0" b="5080"/>
+            <wp:docPr id="3" name="Imagen 3"/>
+            <wp:cNvGraphicFramePr>
+              <a:graphicFrameLocks xmlns:a="http://schemas.openxmlformats.org/drawingml/2006/main" noChangeAspect="1"/>
+            </wp:cNvGraphicFramePr>
+            <a:graphic xmlns:a="http://schemas.openxmlformats.org/drawingml/2006/main">
+              <a:graphicData uri="http://schemas.openxmlformats.org/drawingml/2006/picture">
+                <pic:pic xmlns:pic="http://schemas.openxmlformats.org/drawingml/2006/picture">
+                  <pic:nvPicPr>
+                    <pic:cNvPr id="3" name="diagramaComponentes.jpg"/>
+                    <pic:cNvPicPr/>
+                  </pic:nvPicPr>
+                  <pic:blipFill>
+                    <a:blip r:embed="rId11">
+                      <a:extLst>
+                        <a:ext uri="{28A0092B-C50C-407E-A947-70E740481C1C}">
+                          <a14:useLocalDpi xmlns:a14="http://schemas.microsoft.com/office/drawing/2010/main" val="0"/>
+                        </a:ext>
+                      </a:extLst>
+                    </a:blip>
+                    <a:stretch>
+                      <a:fillRect/>
+                    </a:stretch>
+                  </pic:blipFill>
+                  <pic:spPr>
+                    <a:xfrm>
+                      <a:off x="0" y="0"/>
+                      <a:ext cx="5943600" cy="3309620"/>
+                    </a:xfrm>
+                    <a:prstGeom prst="rect">
+                      <a:avLst/>
+                    </a:prstGeom>
+                  </pic:spPr>
+                </pic:pic>
+              </a:graphicData>
+            </a:graphic>
+          </wp:inline>
         </w:drawing>
       </w:r>
     </w:p>
@@ -3071,14 +3432,6 @@
     <w:p/>
     <w:p/>
     <w:p/>
-    <w:p/>
-    <w:p/>
-    <w:p/>
-    <w:p>
-      <w:bookmarkStart w:id="2" w:name="_GoBack"/>
-      <w:bookmarkEnd w:id="2"/>
-    </w:p>
-    <w:p/>
     <w:p>
       <w:pPr>
         <w:pStyle w:val="Ttulo1"/>
@@ -3577,6 +3930,38 @@
     </w:p>
     <w:p>
       <w:pPr>
+        <w:jc w:val="both"/>
+        <w:rPr>
+          <w:lang w:val="es-ES"/>
+        </w:rPr>
+      </w:pPr>
+    </w:p>
+    <w:p>
+      <w:pPr>
+        <w:jc w:val="both"/>
+        <w:rPr>
+          <w:lang w:val="es-ES"/>
+        </w:rPr>
+      </w:pPr>
+    </w:p>
+    <w:p>
+      <w:pPr>
+        <w:jc w:val="both"/>
+        <w:rPr>
+          <w:lang w:val="es-ES"/>
+        </w:rPr>
+      </w:pPr>
+    </w:p>
+    <w:p>
+      <w:pPr>
+        <w:jc w:val="both"/>
+        <w:rPr>
+          <w:lang w:val="es-ES"/>
+        </w:rPr>
+      </w:pPr>
+    </w:p>
+    <w:p>
+      <w:pPr>
         <w:pStyle w:val="Ttulo2"/>
         <w:jc w:val="both"/>
         <w:rPr>
@@ -3587,7 +3972,6 @@
         <w:rPr>
           <w:lang w:val="es-ES"/>
         </w:rPr>
-        <w:lastRenderedPageBreak/>
         <w:t>Diagramas</w:t>
       </w:r>
     </w:p>
@@ -3666,7 +4050,7 @@
                     <pic:cNvPicPr/>
                   </pic:nvPicPr>
                   <pic:blipFill>
-                    <a:blip r:embed="rId11">
+                    <a:blip r:embed="rId12">
                       <a:extLst>
                         <a:ext uri="{28A0092B-C50C-407E-A947-70E740481C1C}">
                           <a14:useLocalDpi xmlns:a14="http://schemas.microsoft.com/office/drawing/2010/main" val="0"/>
@@ -4063,46 +4447,6 @@
       <w:pPr>
         <w:jc w:val="both"/>
         <w:rPr>
-          <w:i/>
-          <w:sz w:val="28"/>
-          <w:szCs w:val="28"/>
-          <w:u w:val="single"/>
-          <w:lang w:val="es-ES"/>
-        </w:rPr>
-      </w:pPr>
-    </w:p>
-    <w:p>
-      <w:pPr>
-        <w:jc w:val="both"/>
-        <w:rPr>
-          <w:i/>
-          <w:sz w:val="28"/>
-          <w:szCs w:val="28"/>
-          <w:u w:val="single"/>
-          <w:lang w:val="es-ES"/>
-        </w:rPr>
-      </w:pPr>
-    </w:p>
-    <w:p>
-      <w:pPr>
-        <w:jc w:val="both"/>
-        <w:rPr>
-          <w:lang w:val="es-ES"/>
-        </w:rPr>
-      </w:pPr>
-    </w:p>
-    <w:p>
-      <w:pPr>
-        <w:jc w:val="both"/>
-        <w:rPr>
-          <w:lang w:val="es-ES"/>
-        </w:rPr>
-      </w:pPr>
-    </w:p>
-    <w:p>
-      <w:pPr>
-        <w:jc w:val="both"/>
-        <w:rPr>
           <w:lang w:val="es-ES"/>
         </w:rPr>
       </w:pPr>
@@ -4198,7 +4542,7 @@
                     <pic:cNvPicPr/>
                   </pic:nvPicPr>
                   <pic:blipFill>
-                    <a:blip r:embed="rId12">
+                    <a:blip r:embed="rId13">
                       <a:extLst>
                         <a:ext uri="{28A0092B-C50C-407E-A947-70E740481C1C}">
                           <a14:useLocalDpi xmlns:a14="http://schemas.microsoft.com/office/drawing/2010/main" val="0"/>
@@ -4600,6 +4944,7 @@
         <w:rPr>
           <w:lang w:val="es-ES"/>
         </w:rPr>
+        <w:lastRenderedPageBreak/>
         <w:t>Diagrama actividades CDU Crear Publicación</w:t>
       </w:r>
     </w:p>
@@ -4639,7 +4984,7 @@
                     <pic:cNvPicPr/>
                   </pic:nvPicPr>
                   <pic:blipFill>
-                    <a:blip r:embed="rId13">
+                    <a:blip r:embed="rId14">
                       <a:extLst>
                         <a:ext uri="{28A0092B-C50C-407E-A947-70E740481C1C}">
                           <a14:useLocalDpi xmlns:a14="http://schemas.microsoft.com/office/drawing/2010/main" val="0"/>
@@ -5060,6 +5405,14 @@
     </w:p>
     <w:p>
       <w:pPr>
+        <w:jc w:val="both"/>
+        <w:rPr>
+          <w:lang w:val="es-ES"/>
+        </w:rPr>
+      </w:pPr>
+    </w:p>
+    <w:p>
+      <w:pPr>
         <w:pStyle w:val="Ttulo3"/>
         <w:jc w:val="both"/>
         <w:rPr>
@@ -5070,6 +5423,7 @@
         <w:rPr>
           <w:lang w:val="es-ES"/>
         </w:rPr>
+        <w:lastRenderedPageBreak/>
         <w:t xml:space="preserve">Diagrama actividades CDU – búsqueda por etiquetas </w:t>
       </w:r>
     </w:p>
@@ -5117,7 +5471,7 @@
                     <pic:cNvPicPr/>
                   </pic:nvPicPr>
                   <pic:blipFill>
-                    <a:blip r:embed="rId14">
+                    <a:blip r:embed="rId15">
                       <a:extLst>
                         <a:ext uri="{28A0092B-C50C-407E-A947-70E740481C1C}">
                           <a14:useLocalDpi xmlns:a14="http://schemas.microsoft.com/office/drawing/2010/main" val="0"/>
@@ -5498,6 +5852,22 @@
     </w:p>
     <w:p>
       <w:pPr>
+        <w:jc w:val="both"/>
+        <w:rPr>
+          <w:lang w:val="es-ES"/>
+        </w:rPr>
+      </w:pPr>
+    </w:p>
+    <w:p>
+      <w:pPr>
+        <w:jc w:val="both"/>
+        <w:rPr>
+          <w:lang w:val="es-ES"/>
+        </w:rPr>
+      </w:pPr>
+    </w:p>
+    <w:p>
+      <w:pPr>
         <w:pStyle w:val="Ttulo1"/>
         <w:rPr>
           <w:lang w:val="es-ES"/>
@@ -5507,16 +5877,195 @@
         <w:rPr>
           <w:lang w:val="es-ES"/>
         </w:rPr>
+        <w:lastRenderedPageBreak/>
         <w:t xml:space="preserve">Vista física </w:t>
       </w:r>
     </w:p>
     <w:p>
       <w:pPr>
-        <w:jc w:val="both"/>
-        <w:rPr>
-          <w:lang w:val="es-ES"/>
-        </w:rPr>
-      </w:pPr>
+        <w:pStyle w:val="Ttulo2"/>
+        <w:rPr>
+          <w:lang w:val="es-ES"/>
+        </w:rPr>
+      </w:pPr>
+      <w:proofErr w:type="spellStart"/>
+      <w:r>
+        <w:rPr>
+          <w:lang w:val="es-ES"/>
+        </w:rPr>
+        <w:t>Descripcion</w:t>
+      </w:r>
+      <w:proofErr w:type="spellEnd"/>
+    </w:p>
+    <w:p>
+      <w:pPr>
+        <w:pStyle w:val="Textoindependiente"/>
+        <w:spacing w:line="360" w:lineRule="auto"/>
+        <w:jc w:val="both"/>
+        <w:rPr>
+          <w:lang w:val="es-ES"/>
+        </w:rPr>
+      </w:pPr>
+      <w:r>
+        <w:rPr>
+          <w:lang w:val="es-ES"/>
+        </w:rPr>
+        <w:t>L</w:t>
+      </w:r>
+      <w:r>
+        <w:rPr>
+          <w:lang w:val="es-ES"/>
+        </w:rPr>
+        <w:t xml:space="preserve">a vista de despliegue </w:t>
+      </w:r>
+      <w:r>
+        <w:rPr>
+          <w:lang w:val="es-ES"/>
+        </w:rPr>
+        <w:t>se utiliza para modelar el hardware utilizado en las implementaciones de sistemas y las relaciones entre sus componentes.</w:t>
+      </w:r>
+    </w:p>
+    <w:p>
+      <w:pPr>
+        <w:pStyle w:val="Textoindependiente"/>
+        <w:spacing w:line="360" w:lineRule="auto"/>
+        <w:jc w:val="both"/>
+        <w:rPr>
+          <w:lang w:val="es-ES"/>
+        </w:rPr>
+      </w:pPr>
+      <w:r>
+        <w:rPr>
+          <w:lang w:val="es-ES"/>
+        </w:rPr>
+        <w:t xml:space="preserve">Aunque UML no es un lenguaje de especificación hardware de propósito general, se ha diseñado para modelar muchos de los aspectos hardware de un sistema a un nivel suficiente para que </w:t>
+      </w:r>
+      <w:r>
+        <w:rPr>
+          <w:lang w:val="es-ES"/>
+        </w:rPr>
+        <w:t xml:space="preserve"> se </w:t>
+      </w:r>
+      <w:r>
+        <w:rPr>
+          <w:lang w:val="es-ES"/>
+        </w:rPr>
+        <w:t>pueda especificar la plataforma sobre la que se ejecuta el software del sistema.</w:t>
+      </w:r>
+    </w:p>
+    <w:p>
+      <w:pPr>
+        <w:pStyle w:val="Textoindependiente"/>
+        <w:spacing w:line="360" w:lineRule="auto"/>
+        <w:jc w:val="both"/>
+        <w:rPr>
+          <w:lang w:val="es-ES"/>
+        </w:rPr>
+      </w:pPr>
+      <w:r>
+        <w:rPr>
+          <w:lang w:val="es-ES"/>
+        </w:rPr>
+        <w:t xml:space="preserve">Prácticamente en la aplicación lo que se tiene es un servidor en el cual se tiene la aplicación web y la base de datos mientras que del lado del cliente se tiene una terminal (PC) con un navegador para acceder a la aplicación, una arquitectura cliente – servidor. </w:t>
+      </w:r>
+    </w:p>
+    <w:p>
+      <w:pPr>
+        <w:ind w:left="720"/>
+        <w:rPr>
+          <w:lang w:val="es-ES"/>
+        </w:rPr>
+      </w:pPr>
+    </w:p>
+    <w:p>
+      <w:pPr>
+        <w:rPr>
+          <w:lang w:val="es-ES"/>
+        </w:rPr>
+      </w:pPr>
+    </w:p>
+    <w:p>
+      <w:pPr>
+        <w:pStyle w:val="Ttulo2"/>
+        <w:rPr>
+          <w:lang w:val="es-ES"/>
+        </w:rPr>
+      </w:pPr>
+      <w:r>
+        <w:rPr>
+          <w:lang w:val="es-ES"/>
+        </w:rPr>
+        <w:t>Diagrama</w:t>
+      </w:r>
+    </w:p>
+    <w:p>
+      <w:pPr>
+        <w:rPr>
+          <w:lang w:val="es-ES"/>
+        </w:rPr>
+      </w:pPr>
+      <w:r>
+        <w:rPr>
+          <w:noProof/>
+          <w:lang w:val="es-ES" w:eastAsia="es-ES"/>
+        </w:rPr>
+        <w:drawing>
+          <wp:anchor distT="0" distB="0" distL="114300" distR="114300" simplePos="0" relativeHeight="251675648" behindDoc="1" locked="0" layoutInCell="1" allowOverlap="1" wp14:anchorId="2F8B90DC" wp14:editId="192C6277">
+            <wp:simplePos x="0" y="0"/>
+            <wp:positionH relativeFrom="margin">
+              <wp:posOffset>0</wp:posOffset>
+            </wp:positionH>
+            <wp:positionV relativeFrom="paragraph">
+              <wp:posOffset>18415</wp:posOffset>
+            </wp:positionV>
+            <wp:extent cx="5600700" cy="4810760"/>
+            <wp:effectExtent l="0" t="0" r="0" b="8890"/>
+            <wp:wrapNone/>
+            <wp:docPr id="20" name="Imagen 20"/>
+            <wp:cNvGraphicFramePr>
+              <a:graphicFrameLocks xmlns:a="http://schemas.openxmlformats.org/drawingml/2006/main" noChangeAspect="1"/>
+            </wp:cNvGraphicFramePr>
+            <a:graphic xmlns:a="http://schemas.openxmlformats.org/drawingml/2006/main">
+              <a:graphicData uri="http://schemas.openxmlformats.org/drawingml/2006/picture">
+                <pic:pic xmlns:pic="http://schemas.openxmlformats.org/drawingml/2006/picture">
+                  <pic:nvPicPr>
+                    <pic:cNvPr id="0" name="Picture 2"/>
+                    <pic:cNvPicPr>
+                      <a:picLocks noChangeAspect="1" noChangeArrowheads="1"/>
+                    </pic:cNvPicPr>
+                  </pic:nvPicPr>
+                  <pic:blipFill>
+                    <a:blip r:embed="rId16">
+                      <a:extLst>
+                        <a:ext uri="{28A0092B-C50C-407E-A947-70E740481C1C}">
+                          <a14:useLocalDpi xmlns:a14="http://schemas.microsoft.com/office/drawing/2010/main" val="0"/>
+                        </a:ext>
+                      </a:extLst>
+                    </a:blip>
+                    <a:srcRect/>
+                    <a:stretch>
+                      <a:fillRect/>
+                    </a:stretch>
+                  </pic:blipFill>
+                  <pic:spPr bwMode="auto">
+                    <a:xfrm>
+                      <a:off x="0" y="0"/>
+                      <a:ext cx="5600700" cy="4810760"/>
+                    </a:xfrm>
+                    <a:prstGeom prst="rect">
+                      <a:avLst/>
+                    </a:prstGeom>
+                    <a:noFill/>
+                    <a:ln>
+                      <a:noFill/>
+                    </a:ln>
+                  </pic:spPr>
+                </pic:pic>
+              </a:graphicData>
+            </a:graphic>
+          </wp:anchor>
+        </w:drawing>
+      </w:r>
     </w:p>
     <w:p>
       <w:pPr>
@@ -5532,9 +6081,349 @@
         <w:rPr>
           <w:lang w:val="es-ES"/>
         </w:rPr>
-        <w:lastRenderedPageBreak/>
         <w:tab/>
       </w:r>
+    </w:p>
+    <w:p>
+      <w:pPr>
+        <w:tabs>
+          <w:tab w:val="left" w:pos="960"/>
+        </w:tabs>
+        <w:jc w:val="both"/>
+        <w:rPr>
+          <w:lang w:val="es-ES"/>
+        </w:rPr>
+      </w:pPr>
+    </w:p>
+    <w:p>
+      <w:pPr>
+        <w:tabs>
+          <w:tab w:val="left" w:pos="960"/>
+        </w:tabs>
+        <w:jc w:val="both"/>
+        <w:rPr>
+          <w:lang w:val="es-ES"/>
+        </w:rPr>
+      </w:pPr>
+    </w:p>
+    <w:p>
+      <w:pPr>
+        <w:tabs>
+          <w:tab w:val="left" w:pos="960"/>
+        </w:tabs>
+        <w:jc w:val="both"/>
+        <w:rPr>
+          <w:lang w:val="es-ES"/>
+        </w:rPr>
+      </w:pPr>
+    </w:p>
+    <w:p>
+      <w:pPr>
+        <w:tabs>
+          <w:tab w:val="left" w:pos="960"/>
+        </w:tabs>
+        <w:jc w:val="both"/>
+        <w:rPr>
+          <w:lang w:val="es-ES"/>
+        </w:rPr>
+      </w:pPr>
+    </w:p>
+    <w:p>
+      <w:pPr>
+        <w:tabs>
+          <w:tab w:val="left" w:pos="960"/>
+        </w:tabs>
+        <w:jc w:val="both"/>
+        <w:rPr>
+          <w:lang w:val="es-ES"/>
+        </w:rPr>
+      </w:pPr>
+    </w:p>
+    <w:p>
+      <w:pPr>
+        <w:tabs>
+          <w:tab w:val="left" w:pos="960"/>
+        </w:tabs>
+        <w:jc w:val="both"/>
+        <w:rPr>
+          <w:lang w:val="es-ES"/>
+        </w:rPr>
+      </w:pPr>
+    </w:p>
+    <w:p>
+      <w:pPr>
+        <w:tabs>
+          <w:tab w:val="left" w:pos="960"/>
+        </w:tabs>
+        <w:jc w:val="both"/>
+        <w:rPr>
+          <w:lang w:val="es-ES"/>
+        </w:rPr>
+      </w:pPr>
+    </w:p>
+    <w:p>
+      <w:pPr>
+        <w:tabs>
+          <w:tab w:val="left" w:pos="960"/>
+        </w:tabs>
+        <w:jc w:val="both"/>
+        <w:rPr>
+          <w:lang w:val="es-ES"/>
+        </w:rPr>
+      </w:pPr>
+    </w:p>
+    <w:p>
+      <w:pPr>
+        <w:tabs>
+          <w:tab w:val="left" w:pos="960"/>
+        </w:tabs>
+        <w:jc w:val="both"/>
+        <w:rPr>
+          <w:lang w:val="es-ES"/>
+        </w:rPr>
+      </w:pPr>
+    </w:p>
+    <w:p>
+      <w:pPr>
+        <w:tabs>
+          <w:tab w:val="left" w:pos="960"/>
+        </w:tabs>
+        <w:jc w:val="both"/>
+        <w:rPr>
+          <w:lang w:val="es-ES"/>
+        </w:rPr>
+      </w:pPr>
+    </w:p>
+    <w:p>
+      <w:pPr>
+        <w:tabs>
+          <w:tab w:val="left" w:pos="960"/>
+        </w:tabs>
+        <w:jc w:val="both"/>
+        <w:rPr>
+          <w:lang w:val="es-ES"/>
+        </w:rPr>
+      </w:pPr>
+    </w:p>
+    <w:p>
+      <w:pPr>
+        <w:tabs>
+          <w:tab w:val="left" w:pos="960"/>
+        </w:tabs>
+        <w:jc w:val="both"/>
+        <w:rPr>
+          <w:lang w:val="es-ES"/>
+        </w:rPr>
+      </w:pPr>
+    </w:p>
+    <w:p>
+      <w:pPr>
+        <w:tabs>
+          <w:tab w:val="left" w:pos="960"/>
+        </w:tabs>
+        <w:jc w:val="both"/>
+        <w:rPr>
+          <w:lang w:val="es-ES"/>
+        </w:rPr>
+      </w:pPr>
+    </w:p>
+    <w:p>
+      <w:pPr>
+        <w:tabs>
+          <w:tab w:val="left" w:pos="960"/>
+        </w:tabs>
+        <w:jc w:val="both"/>
+        <w:rPr>
+          <w:lang w:val="es-ES"/>
+        </w:rPr>
+      </w:pPr>
+    </w:p>
+    <w:p>
+      <w:pPr>
+        <w:tabs>
+          <w:tab w:val="left" w:pos="960"/>
+        </w:tabs>
+        <w:jc w:val="both"/>
+        <w:rPr>
+          <w:lang w:val="es-ES"/>
+        </w:rPr>
+      </w:pPr>
+    </w:p>
+    <w:p>
+      <w:pPr>
+        <w:tabs>
+          <w:tab w:val="left" w:pos="960"/>
+        </w:tabs>
+        <w:jc w:val="both"/>
+        <w:rPr>
+          <w:lang w:val="es-ES"/>
+        </w:rPr>
+      </w:pPr>
+    </w:p>
+    <w:p>
+      <w:pPr>
+        <w:tabs>
+          <w:tab w:val="left" w:pos="960"/>
+        </w:tabs>
+        <w:jc w:val="both"/>
+        <w:rPr>
+          <w:lang w:val="es-ES"/>
+        </w:rPr>
+      </w:pPr>
+    </w:p>
+    <w:p>
+      <w:pPr>
+        <w:tabs>
+          <w:tab w:val="left" w:pos="960"/>
+        </w:tabs>
+        <w:jc w:val="both"/>
+        <w:rPr>
+          <w:lang w:val="es-ES"/>
+        </w:rPr>
+      </w:pPr>
+    </w:p>
+    <w:p>
+      <w:pPr>
+        <w:tabs>
+          <w:tab w:val="left" w:pos="960"/>
+        </w:tabs>
+        <w:jc w:val="both"/>
+        <w:rPr>
+          <w:lang w:val="es-ES"/>
+        </w:rPr>
+      </w:pPr>
+    </w:p>
+    <w:p>
+      <w:pPr>
+        <w:tabs>
+          <w:tab w:val="left" w:pos="960"/>
+        </w:tabs>
+        <w:jc w:val="both"/>
+        <w:rPr>
+          <w:lang w:val="es-ES"/>
+        </w:rPr>
+      </w:pPr>
+    </w:p>
+    <w:p>
+      <w:pPr>
+        <w:tabs>
+          <w:tab w:val="left" w:pos="960"/>
+        </w:tabs>
+        <w:jc w:val="both"/>
+        <w:rPr>
+          <w:lang w:val="es-ES"/>
+        </w:rPr>
+      </w:pPr>
+    </w:p>
+    <w:p>
+      <w:pPr>
+        <w:tabs>
+          <w:tab w:val="left" w:pos="960"/>
+        </w:tabs>
+        <w:jc w:val="both"/>
+        <w:rPr>
+          <w:lang w:val="es-ES"/>
+        </w:rPr>
+      </w:pPr>
+    </w:p>
+    <w:p>
+      <w:pPr>
+        <w:tabs>
+          <w:tab w:val="left" w:pos="960"/>
+        </w:tabs>
+        <w:jc w:val="both"/>
+        <w:rPr>
+          <w:lang w:val="es-ES"/>
+        </w:rPr>
+      </w:pPr>
+    </w:p>
+    <w:p>
+      <w:pPr>
+        <w:tabs>
+          <w:tab w:val="left" w:pos="960"/>
+        </w:tabs>
+        <w:jc w:val="both"/>
+        <w:rPr>
+          <w:lang w:val="es-ES"/>
+        </w:rPr>
+      </w:pPr>
+    </w:p>
+    <w:p>
+      <w:pPr>
+        <w:tabs>
+          <w:tab w:val="left" w:pos="960"/>
+        </w:tabs>
+        <w:jc w:val="both"/>
+        <w:rPr>
+          <w:lang w:val="es-ES"/>
+        </w:rPr>
+      </w:pPr>
+    </w:p>
+    <w:p>
+      <w:pPr>
+        <w:tabs>
+          <w:tab w:val="left" w:pos="960"/>
+        </w:tabs>
+        <w:jc w:val="both"/>
+        <w:rPr>
+          <w:lang w:val="es-ES"/>
+        </w:rPr>
+      </w:pPr>
+    </w:p>
+    <w:p>
+      <w:pPr>
+        <w:tabs>
+          <w:tab w:val="left" w:pos="960"/>
+        </w:tabs>
+        <w:jc w:val="both"/>
+        <w:rPr>
+          <w:lang w:val="es-ES"/>
+        </w:rPr>
+      </w:pPr>
+    </w:p>
+    <w:p>
+      <w:pPr>
+        <w:tabs>
+          <w:tab w:val="left" w:pos="960"/>
+        </w:tabs>
+        <w:jc w:val="both"/>
+        <w:rPr>
+          <w:lang w:val="es-ES"/>
+        </w:rPr>
+      </w:pPr>
+    </w:p>
+    <w:p>
+      <w:pPr>
+        <w:tabs>
+          <w:tab w:val="left" w:pos="960"/>
+        </w:tabs>
+        <w:jc w:val="both"/>
+        <w:rPr>
+          <w:lang w:val="es-ES"/>
+        </w:rPr>
+      </w:pPr>
+    </w:p>
+    <w:p>
+      <w:pPr>
+        <w:tabs>
+          <w:tab w:val="left" w:pos="960"/>
+        </w:tabs>
+        <w:jc w:val="both"/>
+        <w:rPr>
+          <w:lang w:val="es-ES"/>
+        </w:rPr>
+      </w:pPr>
+    </w:p>
+    <w:p>
+      <w:pPr>
+        <w:tabs>
+          <w:tab w:val="left" w:pos="960"/>
+        </w:tabs>
+        <w:jc w:val="both"/>
+        <w:rPr>
+          <w:lang w:val="es-ES"/>
+        </w:rPr>
+      </w:pPr>
     </w:p>
     <w:p>
       <w:pPr>
@@ -5566,7 +6455,7 @@
           <w:lang w:val="es-ES" w:eastAsia="es-ES"/>
         </w:rPr>
       </w:pPr>
-      <w:bookmarkStart w:id="3" w:name="_Toc492766849"/>
+      <w:bookmarkStart w:id="2" w:name="_Toc492766849"/>
       <w:r>
         <w:rPr>
           <w:rFonts w:ascii="Arial" w:hAnsi="Arial" w:cs="Arial"/>
@@ -5686,7 +6575,7 @@
         </w:rPr>
       </w:pPr>
     </w:p>
-    <w:bookmarkEnd w:id="3"/>
+    <w:bookmarkEnd w:id="2"/>
     <w:p>
       <w:pPr>
         <w:pStyle w:val="Ttulo2"/>
@@ -9724,7 +10613,7 @@
                     <pic:cNvPicPr/>
                   </pic:nvPicPr>
                   <pic:blipFill>
-                    <a:blip r:embed="rId15">
+                    <a:blip r:embed="rId17">
                       <a:extLst>
                         <a:ext uri="{28A0092B-C50C-407E-A947-70E740481C1C}">
                           <a14:useLocalDpi xmlns:a14="http://schemas.microsoft.com/office/drawing/2010/main" val="0"/>
@@ -10088,6 +10977,16 @@
         <w:rPr>
           <w:lang w:val="es-ES"/>
         </w:rPr>
+        <w:sectPr>
+          <w:headerReference w:type="default" r:id="rId18"/>
+          <w:footerReference w:type="default" r:id="rId19"/>
+          <w:headerReference w:type="first" r:id="rId20"/>
+          <w:footerReference w:type="first" r:id="rId21"/>
+          <w:pgSz w:w="12240" w:h="15840" w:code="1"/>
+          <w:pgMar w:top="1440" w:right="1440" w:bottom="1440" w:left="1440" w:header="720" w:footer="720" w:gutter="0"/>
+          <w:cols w:space="720"/>
+          <w:docGrid w:linePitch="272"/>
+        </w:sectPr>
       </w:pPr>
       <w:r>
         <w:rPr>
@@ -10118,7 +11017,7 @@
                     <pic:cNvPicPr/>
                   </pic:nvPicPr>
                   <pic:blipFill>
-                    <a:blip r:embed="rId16">
+                    <a:blip r:embed="rId22">
                       <a:extLst>
                         <a:ext uri="{28A0092B-C50C-407E-A947-70E740481C1C}">
                           <a14:useLocalDpi xmlns:a14="http://schemas.microsoft.com/office/drawing/2010/main" val="0"/>
@@ -10153,76 +11052,20 @@
     </w:p>
     <w:p>
       <w:pPr>
-        <w:jc w:val="both"/>
-        <w:rPr>
-          <w:lang w:val="es-ES"/>
-        </w:rPr>
-      </w:pPr>
-    </w:p>
-    <w:p>
-      <w:pPr>
-        <w:jc w:val="both"/>
-        <w:rPr>
-          <w:lang w:val="es-ES"/>
-        </w:rPr>
-      </w:pPr>
-    </w:p>
-    <w:p>
-      <w:pPr>
-        <w:jc w:val="both"/>
-        <w:rPr>
-          <w:lang w:val="es-ES"/>
-        </w:rPr>
-      </w:pPr>
-    </w:p>
-    <w:p>
-      <w:pPr>
-        <w:jc w:val="both"/>
-        <w:rPr>
-          <w:lang w:val="es-ES"/>
-        </w:rPr>
-      </w:pPr>
-    </w:p>
-    <w:p>
-      <w:pPr>
-        <w:jc w:val="both"/>
-        <w:rPr>
-          <w:lang w:val="es-ES"/>
-        </w:rPr>
-        <w:sectPr>
-          <w:headerReference w:type="default" r:id="rId17"/>
-          <w:footerReference w:type="default" r:id="rId18"/>
-          <w:headerReference w:type="first" r:id="rId19"/>
-          <w:footerReference w:type="first" r:id="rId20"/>
-          <w:pgSz w:w="12240" w:h="15840" w:code="1"/>
-          <w:pgMar w:top="1440" w:right="1440" w:bottom="1440" w:left="1440" w:header="720" w:footer="720" w:gutter="0"/>
-          <w:cols w:space="720"/>
-          <w:docGrid w:linePitch="272"/>
-        </w:sectPr>
-      </w:pPr>
-    </w:p>
-    <w:p>
-      <w:pPr>
-        <w:jc w:val="both"/>
-        <w:rPr>
-          <w:lang w:val="es-ES"/>
-        </w:rPr>
-      </w:pPr>
-    </w:p>
-    <w:p>
-      <w:pPr>
         <w:widowControl/>
         <w:spacing w:line="240" w:lineRule="auto"/>
         <w:rPr>
           <w:lang w:val="es-ES" w:eastAsia="es-ES"/>
         </w:rPr>
       </w:pPr>
+      <w:bookmarkStart w:id="3" w:name="_GoBack"/>
+      <w:bookmarkEnd w:id="3"/>
     </w:p>
     <w:sectPr>
-      <w:headerReference w:type="default" r:id="rId21"/>
-      <w:footerReference w:type="default" r:id="rId22"/>
-      <w:headerReference w:type="first" r:id="rId23"/>
-      <w:footerReference w:type="first" r:id="rId24"/>
+      <w:headerReference w:type="default" r:id="rId23"/>
+      <w:footerReference w:type="default" r:id="rId24"/>
+      <w:headerReference w:type="first" r:id="rId25"/>
+      <w:footerReference w:type="first" r:id="rId26"/>
       <w:pgSz w:w="12240" w:h="15840" w:code="1"/>
       <w:pgMar w:top="1440" w:right="1440" w:bottom="1440" w:left="1440" w:header="720" w:footer="720" w:gutter="0"/>
       <w:cols w:space="720"/>
@@ -10412,7 +11255,7 @@
               <w:rStyle w:val="Nmerodepgina"/>
               <w:noProof/>
             </w:rPr>
-            <w:t>18</w:t>
+            <w:t>20</w:t>
           </w:r>
           <w:r>
             <w:rPr>
@@ -10449,7 +11292,7 @@
               <w:rStyle w:val="Nmerodepgina"/>
               <w:noProof/>
             </w:rPr>
-            <w:t>19</w:t>
+            <w:t>21</w:t>
           </w:r>
           <w:r>
             <w:rPr>
@@ -10589,7 +11432,7 @@
               <w:rStyle w:val="Nmerodepgina"/>
               <w:noProof/>
             </w:rPr>
-            <w:t>19</w:t>
+            <w:t>21</w:t>
           </w:r>
           <w:r>
             <w:rPr>
@@ -10626,7 +11469,7 @@
               <w:rStyle w:val="Nmerodepgina"/>
               <w:noProof/>
             </w:rPr>
-            <w:t>19</w:t>
+            <w:t>21</w:t>
           </w:r>
           <w:r>
             <w:rPr>
@@ -10855,7 +11698,10 @@
           </w:r>
           <w:proofErr w:type="spellEnd"/>
           <w:r>
-            <w:t>:  21/12/2013</w:t>
+            <w:t>:  26</w:t>
+          </w:r>
+          <w:r>
+            <w:t>12/2013</w:t>
           </w:r>
         </w:p>
       </w:tc>
@@ -15209,7 +16055,7 @@
 </file>
 
 <file path=customXml/itemProps1.xml><?xml version="1.0" encoding="utf-8"?>
-<ds:datastoreItem xmlns:ds="http://schemas.openxmlformats.org/officeDocument/2006/customXml" ds:itemID="{B3E549E9-AF98-4D03-9A78-6710DE3F5BA0}">
+<ds:datastoreItem xmlns:ds="http://schemas.openxmlformats.org/officeDocument/2006/customXml" ds:itemID="{B6BB82DA-F8B2-42EB-BB3C-EDC57283510F}">
   <ds:schemaRefs>
     <ds:schemaRef ds:uri="http://schemas.openxmlformats.org/officeDocument/2006/bibliography"/>
   </ds:schemaRefs>

</xml_diff>

<commit_message>
version completa de los documentos
</commit_message>
<xml_diff>
--- a/Arquitectura De Software.docx
+++ b/Arquitectura De Software.docx
@@ -9,6 +9,8 @@
           <w:lang w:val="es-ES"/>
         </w:rPr>
       </w:pPr>
+      <w:bookmarkStart w:id="0" w:name="_GoBack"/>
+      <w:bookmarkEnd w:id="0"/>
       <w:r>
         <w:rPr>
           <w:lang w:val="es-ES"/>
@@ -269,19 +271,11 @@
                 <w:lang w:val="es-ES"/>
               </w:rPr>
             </w:pPr>
-            <w:proofErr w:type="spellStart"/>
-            <w:r>
-              <w:rPr>
-                <w:lang w:val="es-ES"/>
-              </w:rPr>
-              <w:t>Robson</w:t>
-            </w:r>
-            <w:proofErr w:type="spellEnd"/>
-            <w:r>
-              <w:rPr>
-                <w:lang w:val="es-ES"/>
-              </w:rPr>
-              <w:t xml:space="preserve"> Cruz</w:t>
+            <w:r>
+              <w:rPr>
+                <w:lang w:val="es-ES"/>
+              </w:rPr>
+              <w:t>Robson Cruz</w:t>
             </w:r>
           </w:p>
         </w:tc>
@@ -349,21 +343,7 @@
               <w:rPr>
                 <w:lang w:val="es-ES"/>
               </w:rPr>
-              <w:t xml:space="preserve">Segunda </w:t>
-            </w:r>
-            <w:proofErr w:type="spellStart"/>
-            <w:r>
-              <w:rPr>
-                <w:lang w:val="es-ES"/>
-              </w:rPr>
-              <w:t>vesion</w:t>
-            </w:r>
-            <w:proofErr w:type="spellEnd"/>
-            <w:r>
-              <w:rPr>
-                <w:lang w:val="es-ES"/>
-              </w:rPr>
-              <w:t xml:space="preserve"> del </w:t>
+              <w:t xml:space="preserve">Segunda vesion del </w:t>
             </w:r>
             <w:r>
               <w:rPr>
@@ -385,19 +365,11 @@
                 <w:lang w:val="es-ES"/>
               </w:rPr>
             </w:pPr>
-            <w:proofErr w:type="spellStart"/>
-            <w:r>
-              <w:rPr>
-                <w:lang w:val="es-ES"/>
-              </w:rPr>
-              <w:t>Robson</w:t>
-            </w:r>
-            <w:proofErr w:type="spellEnd"/>
-            <w:r>
-              <w:rPr>
-                <w:lang w:val="es-ES"/>
-              </w:rPr>
-              <w:t xml:space="preserve"> Cruz</w:t>
+            <w:r>
+              <w:rPr>
+                <w:lang w:val="es-ES"/>
+              </w:rPr>
+              <w:t>Robson Cruz</w:t>
             </w:r>
           </w:p>
         </w:tc>
@@ -527,7 +499,7 @@
           <w:lang w:val="es-GT"/>
         </w:rPr>
       </w:pPr>
-      <w:bookmarkStart w:id="0" w:name="_Toc456598588"/>
+      <w:bookmarkStart w:id="1" w:name="_Toc456598588"/>
       <w:r>
         <w:rPr>
           <w:lang w:val="es-GT"/>
@@ -544,7 +516,7 @@
         </w:rPr>
       </w:pPr>
     </w:p>
-    <w:bookmarkEnd w:id="0"/>
+    <w:bookmarkEnd w:id="1"/>
     <w:p>
       <w:pPr>
         <w:pStyle w:val="Ttulo2"/>
@@ -578,21 +550,7 @@
         <w:rPr>
           <w:lang w:val="es-GT"/>
         </w:rPr>
-        <w:t xml:space="preserve">ción web </w:t>
-      </w:r>
-      <w:proofErr w:type="spellStart"/>
-      <w:r>
-        <w:rPr>
-          <w:lang w:val="es-GT"/>
-        </w:rPr>
-        <w:t>UsacBook</w:t>
-      </w:r>
-      <w:proofErr w:type="spellEnd"/>
-      <w:r>
-        <w:rPr>
-          <w:lang w:val="es-GT"/>
-        </w:rPr>
-        <w:t>.</w:t>
+        <w:t>ción web UsacBook.</w:t>
       </w:r>
     </w:p>
     <w:p>
@@ -863,7 +821,7 @@
         <w:lastRenderedPageBreak/>
         <w:t>Representacion arquitectonica</w:t>
       </w:r>
-      <w:bookmarkStart w:id="1" w:name="_Toc492766847"/>
+      <w:bookmarkStart w:id="2" w:name="_Toc492766847"/>
     </w:p>
     <w:p>
       <w:pPr>
@@ -2487,7 +2445,7 @@
         </w:rPr>
       </w:pPr>
     </w:p>
-    <w:bookmarkEnd w:id="1"/>
+    <w:bookmarkEnd w:id="2"/>
     <w:p>
       <w:pPr>
         <w:pStyle w:val="Ttulo1"/>
@@ -3314,21 +3272,7 @@
         <w:rPr>
           <w:lang w:val="es-ES"/>
         </w:rPr>
-        <w:t xml:space="preserve">Se muestran los principales componentes del sistema que son los archivos </w:t>
-      </w:r>
-      <w:proofErr w:type="spellStart"/>
-      <w:r>
-        <w:rPr>
-          <w:lang w:val="es-ES"/>
-        </w:rPr>
-        <w:t>php</w:t>
-      </w:r>
-      <w:proofErr w:type="spellEnd"/>
-      <w:r>
-        <w:rPr>
-          <w:lang w:val="es-ES"/>
-        </w:rPr>
-        <w:t xml:space="preserve"> y las principales tablas de la base de datos.</w:t>
+        <w:t>Se muestran los principales componentes del sistema que son los archivos php y las principales tablas de la base de datos.</w:t>
       </w:r>
     </w:p>
     <w:p>
@@ -3481,58 +3425,30 @@
         <w:rPr>
           <w:lang w:val="es-ES"/>
         </w:rPr>
-        <w:t xml:space="preserve">En esta sección se muestran los diagramas de las actividades que se pueden llevar a cabo en la aplicación </w:t>
+        <w:t>En esta sección se muestran los diagramas de las actividades que se pueden llevar a cabo en la aplicación UsacBook, lo cual muestra el flujo que el usuario final debe realizar para  interactuar con el sistema y cómo reacciona el sistema ante las peticiones que el mismo le solicite todo esto de forma gráfica.</w:t>
       </w:r>
-      <w:proofErr w:type="spellStart"/>
+    </w:p>
+    <w:p>
+      <w:pPr>
+        <w:jc w:val="both"/>
+        <w:rPr>
+          <w:lang w:val="es-ES"/>
+        </w:rPr>
+      </w:pPr>
+    </w:p>
+    <w:p>
+      <w:pPr>
+        <w:ind w:firstLine="720"/>
+        <w:jc w:val="both"/>
+        <w:rPr>
+          <w:lang w:val="es-ES"/>
+        </w:rPr>
+      </w:pPr>
       <w:r>
         <w:rPr>
           <w:lang w:val="es-ES"/>
         </w:rPr>
-        <w:t>UsacBook</w:t>
-      </w:r>
-      <w:proofErr w:type="spellEnd"/>
-      <w:r>
-        <w:rPr>
-          <w:lang w:val="es-ES"/>
-        </w:rPr>
-        <w:t>, lo cual muestra el flujo que el usuario final debe realizar para  interactuar con el sistema y cómo reacciona el sistema ante las peticiones que el mismo le solicite todo esto de forma gráfica.</w:t>
-      </w:r>
-    </w:p>
-    <w:p>
-      <w:pPr>
-        <w:jc w:val="both"/>
-        <w:rPr>
-          <w:lang w:val="es-ES"/>
-        </w:rPr>
-      </w:pPr>
-    </w:p>
-    <w:p>
-      <w:pPr>
-        <w:ind w:firstLine="720"/>
-        <w:jc w:val="both"/>
-        <w:rPr>
-          <w:lang w:val="es-ES"/>
-        </w:rPr>
-      </w:pPr>
-      <w:r>
-        <w:rPr>
-          <w:lang w:val="es-ES"/>
-        </w:rPr>
-        <w:t xml:space="preserve">Las actividades más  relevantes  que el usuario realizara con </w:t>
-      </w:r>
-      <w:proofErr w:type="spellStart"/>
-      <w:r>
-        <w:rPr>
-          <w:lang w:val="es-ES"/>
-        </w:rPr>
-        <w:t>UsacBook</w:t>
-      </w:r>
-      <w:proofErr w:type="spellEnd"/>
-      <w:r>
-        <w:rPr>
-          <w:lang w:val="es-ES"/>
-        </w:rPr>
-        <w:t xml:space="preserve"> son:</w:t>
+        <w:t>Las actividades más  relevantes  que el usuario realizara con UsacBook son:</w:t>
       </w:r>
     </w:p>
     <w:p>
@@ -3556,14 +3472,12 @@
           <w:lang w:val="es-ES"/>
         </w:rPr>
       </w:pPr>
-      <w:proofErr w:type="spellStart"/>
       <w:r>
         <w:rPr>
           <w:lang w:val="es-ES"/>
         </w:rPr>
         <w:t>Login</w:t>
       </w:r>
-      <w:proofErr w:type="spellEnd"/>
     </w:p>
     <w:p>
       <w:pPr>
@@ -4471,16 +4385,8 @@
         <w:rPr>
           <w:lang w:val="es-ES"/>
         </w:rPr>
-        <w:t xml:space="preserve">Diagrama actividades CDU </w:t>
+        <w:t>Diagrama actividades CDU Login</w:t>
       </w:r>
-      <w:proofErr w:type="spellStart"/>
-      <w:r>
-        <w:rPr>
-          <w:lang w:val="es-ES"/>
-        </w:rPr>
-        <w:t>Login</w:t>
-      </w:r>
-      <w:proofErr w:type="spellEnd"/>
     </w:p>
     <w:p>
       <w:pPr>
@@ -5888,14 +5794,12 @@
           <w:lang w:val="es-ES"/>
         </w:rPr>
       </w:pPr>
-      <w:proofErr w:type="spellStart"/>
       <w:r>
         <w:rPr>
           <w:lang w:val="es-ES"/>
         </w:rPr>
         <w:t>Descripcion</w:t>
       </w:r>
-      <w:proofErr w:type="spellEnd"/>
     </w:p>
     <w:p>
       <w:pPr>
@@ -6455,7 +6359,7 @@
           <w:lang w:val="es-ES" w:eastAsia="es-ES"/>
         </w:rPr>
       </w:pPr>
-      <w:bookmarkStart w:id="2" w:name="_Toc492766849"/>
+      <w:bookmarkStart w:id="3" w:name="_Toc492766849"/>
       <w:r>
         <w:rPr>
           <w:rFonts w:ascii="Arial" w:hAnsi="Arial" w:cs="Arial"/>
@@ -6508,14 +6412,12 @@
           <w:lang w:val="es-ES"/>
         </w:rPr>
       </w:pPr>
-      <w:proofErr w:type="spellStart"/>
       <w:r>
         <w:rPr>
           <w:lang w:val="es-ES"/>
         </w:rPr>
         <w:t>login</w:t>
       </w:r>
-      <w:proofErr w:type="spellEnd"/>
     </w:p>
     <w:p>
       <w:pPr>
@@ -6575,7 +6477,7 @@
         </w:rPr>
       </w:pPr>
     </w:p>
-    <w:bookmarkEnd w:id="2"/>
+    <w:bookmarkEnd w:id="3"/>
     <w:p>
       <w:pPr>
         <w:pStyle w:val="Ttulo2"/>
@@ -7229,16 +7131,8 @@
               <w:rPr>
                 <w:lang w:val="es-ES"/>
               </w:rPr>
-              <w:t xml:space="preserve">CDU </w:t>
-            </w:r>
-            <w:proofErr w:type="spellStart"/>
-            <w:r>
-              <w:rPr>
-                <w:lang w:val="es-ES"/>
-              </w:rPr>
-              <w:t>Login</w:t>
-            </w:r>
-            <w:proofErr w:type="spellEnd"/>
+              <w:t>CDU Login</w:t>
+            </w:r>
           </w:p>
         </w:tc>
       </w:tr>
@@ -7433,7 +7327,6 @@
                 <w:lang w:val="es-ES"/>
               </w:rPr>
             </w:pPr>
-            <w:proofErr w:type="spellStart"/>
             <w:r>
               <w:rPr>
                 <w:b w:val="0"/>
@@ -7441,7 +7334,6 @@
               </w:rPr>
               <w:t>Login</w:t>
             </w:r>
-            <w:proofErr w:type="spellEnd"/>
           </w:p>
         </w:tc>
       </w:tr>
@@ -7668,21 +7560,7 @@
               <w:rPr>
                 <w:lang w:val="es-ES"/>
               </w:rPr>
-              <w:t>El usuario ingresa su nombre de usuario y contraseña y da clic en el botón “</w:t>
-            </w:r>
-            <w:proofErr w:type="spellStart"/>
-            <w:r>
-              <w:rPr>
-                <w:lang w:val="es-ES"/>
-              </w:rPr>
-              <w:t>login</w:t>
-            </w:r>
-            <w:proofErr w:type="spellEnd"/>
-            <w:r>
-              <w:rPr>
-                <w:lang w:val="es-ES"/>
-              </w:rPr>
-              <w:t>”</w:t>
+              <w:t>El usuario ingresa su nombre de usuario y contraseña y da clic en el botón “login”</w:t>
             </w:r>
           </w:p>
           <w:p>
@@ -7769,21 +7647,7 @@
               <w:rPr>
                 <w:lang w:val="es-ES"/>
               </w:rPr>
-              <w:t>El usuario ingresa sus datos y da clic al botón “</w:t>
-            </w:r>
-            <w:proofErr w:type="spellStart"/>
-            <w:r>
-              <w:rPr>
-                <w:lang w:val="es-ES"/>
-              </w:rPr>
-              <w:t>login</w:t>
-            </w:r>
-            <w:proofErr w:type="spellEnd"/>
-            <w:r>
-              <w:rPr>
-                <w:lang w:val="es-ES"/>
-              </w:rPr>
-              <w:t>”</w:t>
+              <w:t>El usuario ingresa sus datos y da clic al botón “login”</w:t>
             </w:r>
           </w:p>
           <w:p>
@@ -8580,25 +8444,7 @@
                 <w:i/>
                 <w:lang w:val="es-ES"/>
               </w:rPr>
-              <w:t xml:space="preserve">No se despliega la </w:t>
-            </w:r>
-            <w:proofErr w:type="spellStart"/>
-            <w:r>
-              <w:rPr>
-                <w:b/>
-                <w:i/>
-                <w:lang w:val="es-ES"/>
-              </w:rPr>
-              <w:t>publicacion</w:t>
-            </w:r>
-            <w:proofErr w:type="spellEnd"/>
-            <w:r>
-              <w:rPr>
-                <w:b/>
-                <w:i/>
-                <w:lang w:val="es-ES"/>
-              </w:rPr>
-              <w:t xml:space="preserve"> del usuario</w:t>
+              <w:t>No se despliega la publicacion del usuario</w:t>
             </w:r>
           </w:p>
           <w:p>
@@ -8636,35 +8482,7 @@
               <w:rPr>
                 <w:lang w:val="es-ES"/>
               </w:rPr>
-              <w:t xml:space="preserve">El sistema muestra un “error de </w:t>
-            </w:r>
-            <w:proofErr w:type="spellStart"/>
-            <w:r>
-              <w:rPr>
-                <w:lang w:val="es-ES"/>
-              </w:rPr>
-              <w:t>publicacion</w:t>
-            </w:r>
-            <w:proofErr w:type="spellEnd"/>
-            <w:r>
-              <w:rPr>
-                <w:lang w:val="es-ES"/>
-              </w:rPr>
-              <w:t xml:space="preserve">, </w:t>
-            </w:r>
-            <w:proofErr w:type="spellStart"/>
-            <w:r>
-              <w:rPr>
-                <w:lang w:val="es-ES"/>
-              </w:rPr>
-              <w:t>intertar</w:t>
-            </w:r>
-            <w:proofErr w:type="spellEnd"/>
-            <w:r>
-              <w:rPr>
-                <w:lang w:val="es-ES"/>
-              </w:rPr>
-              <w:t xml:space="preserve"> de nuevo”</w:t>
+              <w:t>El sistema muestra un “error de publicacion, intertar de nuevo”</w:t>
             </w:r>
           </w:p>
           <w:p>
@@ -8773,14 +8591,12 @@
                 <w:lang w:val="es-ES"/>
               </w:rPr>
             </w:pPr>
-            <w:proofErr w:type="spellStart"/>
             <w:r>
               <w:rPr>
                 <w:lang w:val="es-ES"/>
               </w:rPr>
               <w:t>login</w:t>
             </w:r>
-            <w:proofErr w:type="spellEnd"/>
           </w:p>
         </w:tc>
       </w:tr>
@@ -9496,16 +9312,8 @@
               <w:rPr>
                 <w:lang w:val="es-ES"/>
               </w:rPr>
-              <w:t xml:space="preserve">CDU </w:t>
-            </w:r>
-            <w:proofErr w:type="spellStart"/>
-            <w:r>
-              <w:rPr>
-                <w:lang w:val="es-ES"/>
-              </w:rPr>
-              <w:t>login</w:t>
-            </w:r>
-            <w:proofErr w:type="spellEnd"/>
+              <w:t>CDU login</w:t>
+            </w:r>
           </w:p>
         </w:tc>
       </w:tr>
@@ -10347,16 +10155,8 @@
               <w:rPr>
                 <w:lang w:val="es-ES"/>
               </w:rPr>
-              <w:t xml:space="preserve">CDU </w:t>
-            </w:r>
-            <w:proofErr w:type="spellStart"/>
-            <w:r>
-              <w:rPr>
-                <w:lang w:val="es-ES"/>
-              </w:rPr>
-              <w:t>login</w:t>
-            </w:r>
-            <w:proofErr w:type="spellEnd"/>
+              <w:t>CDU login</w:t>
+            </w:r>
           </w:p>
         </w:tc>
       </w:tr>
@@ -10762,21 +10562,7 @@
         <w:rPr>
           <w:lang w:val="es-ES"/>
         </w:rPr>
-        <w:t xml:space="preserve">Se trabajara con la base de datos </w:t>
-      </w:r>
-      <w:proofErr w:type="spellStart"/>
-      <w:r>
-        <w:rPr>
-          <w:lang w:val="es-ES"/>
-        </w:rPr>
-        <w:t>MySQL</w:t>
-      </w:r>
-      <w:proofErr w:type="spellEnd"/>
-      <w:r>
-        <w:rPr>
-          <w:lang w:val="es-ES"/>
-        </w:rPr>
-        <w:t xml:space="preserve"> 5.2 para almacenar los datos, el modelo contiene las tablas de:</w:t>
+        <w:t>Se trabajara con la base de datos MySQL 5.2 para almacenar los datos, el modelo contiene las tablas de:</w:t>
       </w:r>
     </w:p>
     <w:p>
@@ -10867,14 +10653,12 @@
           <w:lang w:val="es-ES"/>
         </w:rPr>
       </w:pPr>
-      <w:proofErr w:type="spellStart"/>
       <w:r>
         <w:rPr>
           <w:lang w:val="es-ES"/>
         </w:rPr>
         <w:t>Comentario_etiqueta</w:t>
       </w:r>
-      <w:proofErr w:type="spellEnd"/>
     </w:p>
     <w:p>
       <w:pPr>
@@ -10888,14 +10672,12 @@
           <w:lang w:val="es-ES"/>
         </w:rPr>
       </w:pPr>
-      <w:proofErr w:type="spellStart"/>
       <w:r>
         <w:rPr>
           <w:lang w:val="es-ES"/>
         </w:rPr>
         <w:t>Publicacion_etiqueta</w:t>
       </w:r>
-      <w:proofErr w:type="spellEnd"/>
     </w:p>
     <w:p>
       <w:pPr>
@@ -11058,8 +10840,6 @@
           <w:lang w:val="es-ES" w:eastAsia="es-ES"/>
         </w:rPr>
       </w:pPr>
-      <w:bookmarkStart w:id="3" w:name="_GoBack"/>
-      <w:bookmarkEnd w:id="3"/>
     </w:p>
     <w:sectPr>
       <w:headerReference w:type="default" r:id="rId23"/>
@@ -11184,11 +10964,9 @@
           <w:pPr>
             <w:ind w:right="360"/>
           </w:pPr>
-          <w:proofErr w:type="spellStart"/>
           <w:r>
             <w:t>Confidencial</w:t>
           </w:r>
-          <w:proofErr w:type="spellEnd"/>
         </w:p>
       </w:tc>
       <w:tc>
@@ -11255,7 +11033,7 @@
               <w:rStyle w:val="Nmerodepgina"/>
               <w:noProof/>
             </w:rPr>
-            <w:t>20</w:t>
+            <w:t>5</w:t>
           </w:r>
           <w:r>
             <w:rPr>
@@ -11361,11 +11139,9 @@
           <w:pPr>
             <w:ind w:right="360"/>
           </w:pPr>
-          <w:proofErr w:type="spellStart"/>
           <w:r>
             <w:t>Confidencial</w:t>
           </w:r>
-          <w:proofErr w:type="spellEnd"/>
         </w:p>
       </w:tc>
       <w:tc>
@@ -11631,11 +11407,9 @@
           <w:tcW w:w="6379" w:type="dxa"/>
         </w:tcPr>
         <w:p>
-          <w:proofErr w:type="spellStart"/>
           <w:r>
             <w:t>UsacBook</w:t>
           </w:r>
-          <w:proofErr w:type="spellEnd"/>
         </w:p>
       </w:tc>
       <w:tc>
@@ -11692,13 +11466,8 @@
             </w:rPr>
             <w:t xml:space="preserve">  </w:t>
           </w:r>
-          <w:proofErr w:type="spellStart"/>
           <w:r>
-            <w:t>Fecha</w:t>
-          </w:r>
-          <w:proofErr w:type="spellEnd"/>
-          <w:r>
-            <w:t>:  26</w:t>
+            <w:t>Fecha:  26</w:t>
           </w:r>
           <w:r>
             <w:t>12/2013</w:t>
@@ -11770,11 +11539,9 @@
           <w:tcW w:w="6379" w:type="dxa"/>
         </w:tcPr>
         <w:p>
-          <w:proofErr w:type="spellStart"/>
           <w:r>
             <w:t>UsacBook</w:t>
           </w:r>
-          <w:proofErr w:type="spellEnd"/>
         </w:p>
       </w:tc>
       <w:tc>
@@ -11831,13 +11598,8 @@
             </w:rPr>
             <w:t xml:space="preserve">  </w:t>
           </w:r>
-          <w:proofErr w:type="spellStart"/>
           <w:r>
-            <w:t>Fecha</w:t>
-          </w:r>
-          <w:proofErr w:type="spellEnd"/>
-          <w:r>
-            <w:t>:  14/12/2013</w:t>
+            <w:t>Fecha:  14/12/2013</w:t>
           </w:r>
         </w:p>
       </w:tc>
@@ -16055,7 +15817,7 @@
 </file>
 
 <file path=customXml/itemProps1.xml><?xml version="1.0" encoding="utf-8"?>
-<ds:datastoreItem xmlns:ds="http://schemas.openxmlformats.org/officeDocument/2006/customXml" ds:itemID="{B6BB82DA-F8B2-42EB-BB3C-EDC57283510F}">
+<ds:datastoreItem xmlns:ds="http://schemas.openxmlformats.org/officeDocument/2006/customXml" ds:itemID="{2EFC8080-EA15-40B8-9C67-88FC240572E8}">
   <ds:schemaRefs>
     <ds:schemaRef ds:uri="http://schemas.openxmlformats.org/officeDocument/2006/bibliography"/>
   </ds:schemaRefs>

</xml_diff>